<commit_message>
added q1 to doc file
</commit_message>
<xml_diff>
--- a/AVLTree_guykoch_hilabarkan.docx
+++ b/AVLTree_guykoch_hilabarkan.docx
@@ -7363,13 +7363,2045 @@
         </w:tc>
       </w:tr>
     </w:tbl>
+    <w:p/>
+    <w:p/>
+    <w:p/>
+    <w:p/>
+    <w:p/>
+    <w:p/>
+    <w:p/>
+    <w:p/>
+    <w:p/>
+    <w:p/>
+    <w:p/>
+    <w:p/>
+    <w:p/>
+    <w:p/>
+    <w:p/>
+    <w:p/>
+    <w:p/>
+    <w:p/>
+    <w:p/>
     <w:p>
       <w:pPr>
+        <w:rPr>
+          <w:b/>
+          <w:bCs/>
+          <w:sz w:val="32"/>
+          <w:szCs w:val="32"/>
+          <w:u w:val="single"/>
+          <w:rtl/>
+        </w:rPr>
+      </w:pPr>
+      <w:r>
+        <w:rPr>
+          <w:rFonts w:hint="cs"/>
+          <w:b/>
+          <w:bCs/>
+          <w:sz w:val="32"/>
+          <w:szCs w:val="32"/>
+          <w:u w:val="single"/>
+          <w:rtl/>
+        </w:rPr>
+        <w:lastRenderedPageBreak/>
+        <w:t>שאלות תיאורטיות</w:t>
+      </w:r>
+    </w:p>
+    <w:p>
+      <w:pPr>
+        <w:rPr>
+          <w:b/>
+          <w:bCs/>
+          <w:sz w:val="24"/>
+          <w:szCs w:val="24"/>
+          <w:u w:val="single"/>
+          <w:rtl/>
+        </w:rPr>
+      </w:pPr>
+      <w:r>
+        <w:rPr>
+          <w:rFonts w:hint="cs"/>
+          <w:b/>
+          <w:bCs/>
+          <w:sz w:val="24"/>
+          <w:szCs w:val="24"/>
+          <w:u w:val="single"/>
+          <w:rtl/>
+        </w:rPr>
+        <w:t>שאלה 1:</w:t>
+      </w:r>
+    </w:p>
+    <w:p>
+      <w:pPr>
+        <w:pStyle w:val="a8"/>
+        <w:numPr>
+          <w:ilvl w:val="0"/>
+          <w:numId w:val="16"/>
+        </w:numPr>
+        <w:rPr>
+          <w:b/>
+          <w:bCs/>
+          <w:sz w:val="24"/>
+          <w:szCs w:val="24"/>
+          <w:u w:val="single"/>
+        </w:rPr>
+      </w:pPr>
+      <w:r>
         <w:rPr>
           <w:rFonts w:hint="cs"/>
           <w:rtl/>
         </w:rPr>
-      </w:pPr>
+        <w:t xml:space="preserve">כיצד מימשנו את הניסוי </w:t>
+      </w:r>
+      <w:r>
+        <w:rPr>
+          <w:rtl/>
+        </w:rPr>
+        <w:t>–</w:t>
+      </w:r>
+      <w:r>
+        <w:rPr>
+          <w:rFonts w:hint="cs"/>
+          <w:rtl/>
+        </w:rPr>
+        <w:t xml:space="preserve"> </w:t>
+      </w:r>
+    </w:p>
+    <w:p>
+      <w:pPr>
+        <w:pStyle w:val="a8"/>
+        <w:rPr>
+          <w:b/>
+          <w:bCs/>
+          <w:sz w:val="24"/>
+          <w:szCs w:val="24"/>
+          <w:u w:val="single"/>
+        </w:rPr>
+      </w:pPr>
+      <w:r>
+        <w:rPr>
+          <w:rFonts w:hint="cs"/>
+          <w:rtl/>
+        </w:rPr>
+        <w:t>מוסיפים שדה מקסימום לעץ ומתחזקים אותו בכל הכנסה.</w:t>
+      </w:r>
+    </w:p>
+    <w:p>
+      <w:pPr>
+        <w:pStyle w:val="a8"/>
+        <w:rPr>
+          <w:rtl/>
+        </w:rPr>
+      </w:pPr>
+      <w:r>
+        <w:rPr>
+          <w:rFonts w:hint="cs"/>
+          <w:rtl/>
+        </w:rPr>
+        <w:t>שינינו את פונ ההכנסה כך שהחיפוש יפעל באופן הבא:</w:t>
+      </w:r>
+    </w:p>
+    <w:p>
+      <w:pPr>
+        <w:pStyle w:val="a8"/>
+        <w:numPr>
+          <w:ilvl w:val="0"/>
+          <w:numId w:val="17"/>
+        </w:numPr>
+      </w:pPr>
+      <w:r>
+        <w:rPr>
+          <w:rFonts w:hint="cs"/>
+          <w:rtl/>
+        </w:rPr>
+        <w:t>עולים מהמקסימום במעלה העץ עד שמגיעים לצומת</w:t>
+      </w:r>
+      <w:r>
+        <w:rPr>
+          <w:rFonts w:hint="cs"/>
+          <w:rtl/>
+        </w:rPr>
+        <w:t xml:space="preserve"> (</w:t>
+      </w:r>
+      <w:r>
+        <w:rPr>
+          <w:rFonts w:hint="cs"/>
+        </w:rPr>
+        <w:t>X</w:t>
+      </w:r>
+      <w:r>
+        <w:rPr>
+          <w:rFonts w:hint="cs"/>
+          <w:rtl/>
+        </w:rPr>
+        <w:t>)</w:t>
+      </w:r>
+      <w:r>
+        <w:rPr>
+          <w:rFonts w:hint="cs"/>
+          <w:rtl/>
+        </w:rPr>
+        <w:t xml:space="preserve"> שההורה שלו כבר קטן מהצומת שצריך להכניס</w:t>
+      </w:r>
+      <w:r>
+        <w:rPr>
+          <w:rFonts w:hint="cs"/>
+          <w:rtl/>
+        </w:rPr>
+        <w:t xml:space="preserve"> (או עד השורש, מי שמגיע קודם)</w:t>
+      </w:r>
+      <w:r>
+        <w:rPr>
+          <w:rFonts w:hint="cs"/>
+          <w:rtl/>
+        </w:rPr>
+        <w:t>.</w:t>
+      </w:r>
+    </w:p>
+    <w:p>
+      <w:pPr>
+        <w:pStyle w:val="a8"/>
+        <w:numPr>
+          <w:ilvl w:val="1"/>
+          <w:numId w:val="17"/>
+        </w:numPr>
+        <w:rPr>
+          <w:rtl/>
+        </w:rPr>
+      </w:pPr>
+      <w:r>
+        <w:rPr>
+          <w:rFonts w:hint="cs"/>
+          <w:rtl/>
+        </w:rPr>
+        <w:t xml:space="preserve">בכל עלייה מוסיפים 1 </w:t>
+      </w:r>
+      <w:r>
+        <w:rPr>
+          <w:rFonts w:hint="cs"/>
+          <w:color w:val="4472C4" w:themeColor="accent1"/>
+          <w:rtl/>
+        </w:rPr>
+        <w:t>לסכימת הצעדים</w:t>
+      </w:r>
+    </w:p>
+    <w:p>
+      <w:pPr>
+        <w:pStyle w:val="a8"/>
+        <w:numPr>
+          <w:ilvl w:val="0"/>
+          <w:numId w:val="17"/>
+        </w:numPr>
+        <w:rPr>
+          <w:b/>
+          <w:bCs/>
+          <w:sz w:val="24"/>
+          <w:szCs w:val="24"/>
+          <w:u w:val="single"/>
+        </w:rPr>
+      </w:pPr>
+      <w:r>
+        <w:rPr>
+          <w:rFonts w:hint="cs"/>
+          <w:rtl/>
+        </w:rPr>
+        <w:t>מתחילים לרדת מ(</w:t>
+      </w:r>
+      <w:r>
+        <w:rPr>
+          <w:rFonts w:hint="cs"/>
+        </w:rPr>
+        <w:t>X</w:t>
+      </w:r>
+      <w:r>
+        <w:rPr>
+          <w:rFonts w:hint="cs"/>
+          <w:rtl/>
+        </w:rPr>
+        <w:t xml:space="preserve">) עד למקום שבו צריך להכניס את הצומת </w:t>
+      </w:r>
+    </w:p>
+    <w:p>
+      <w:pPr>
+        <w:pStyle w:val="a8"/>
+        <w:numPr>
+          <w:ilvl w:val="1"/>
+          <w:numId w:val="17"/>
+        </w:numPr>
+        <w:rPr>
+          <w:b/>
+          <w:bCs/>
+          <w:sz w:val="24"/>
+          <w:szCs w:val="24"/>
+          <w:u w:val="single"/>
+        </w:rPr>
+      </w:pPr>
+      <w:r>
+        <w:rPr>
+          <w:rFonts w:hint="cs"/>
+          <w:rtl/>
+        </w:rPr>
+        <w:t xml:space="preserve">בכל פנייה שמאלה סוכמים את גודל תת העץ הימני של הצומת ממנו פנינו + 1 בשביל הצומת ממנו פונים (זה ייתן לנו בסוף את </w:t>
+      </w:r>
+      <w:r>
+        <w:t>n</w:t>
+      </w:r>
+      <w:r>
+        <w:rPr>
+          <w:rFonts w:hint="cs"/>
+          <w:rtl/>
+        </w:rPr>
+        <w:t xml:space="preserve"> פחות הדרגה של הצומת == כמה </w:t>
+      </w:r>
+      <w:r>
+        <w:rPr>
+          <w:rFonts w:hint="cs"/>
+          <w:color w:val="ED7D31" w:themeColor="accent2"/>
+          <w:rtl/>
+        </w:rPr>
+        <w:t xml:space="preserve">חילופים הוא עושה </w:t>
+      </w:r>
+      <w:r>
+        <w:rPr>
+          <w:rFonts w:hint="cs"/>
+          <w:rtl/>
+        </w:rPr>
+        <w:t>עם צמתים שגדולים ממנו)</w:t>
+      </w:r>
+    </w:p>
+    <w:p>
+      <w:pPr>
+        <w:pStyle w:val="a8"/>
+        <w:numPr>
+          <w:ilvl w:val="1"/>
+          <w:numId w:val="17"/>
+        </w:numPr>
+        <w:rPr>
+          <w:b/>
+          <w:bCs/>
+          <w:sz w:val="24"/>
+          <w:szCs w:val="24"/>
+          <w:u w:val="single"/>
+        </w:rPr>
+      </w:pPr>
+      <w:r>
+        <w:rPr>
+          <w:rFonts w:hint="cs"/>
+          <w:rtl/>
+        </w:rPr>
+        <w:t xml:space="preserve">בכל פנייה (ימינה או שמאלה) מוסיפים 1 </w:t>
+      </w:r>
+      <w:r>
+        <w:rPr>
+          <w:rFonts w:hint="cs"/>
+          <w:color w:val="4472C4" w:themeColor="accent1"/>
+          <w:rtl/>
+        </w:rPr>
+        <w:t xml:space="preserve">לסכימת הצעדים </w:t>
+      </w:r>
+      <w:r>
+        <w:rPr>
+          <w:rFonts w:hint="cs"/>
+          <w:rtl/>
+        </w:rPr>
+        <w:t>הכוללת</w:t>
+      </w:r>
+    </w:p>
+    <w:p>
+      <w:pPr>
+        <w:pStyle w:val="a8"/>
+        <w:numPr>
+          <w:ilvl w:val="0"/>
+          <w:numId w:val="17"/>
+        </w:numPr>
+        <w:rPr>
+          <w:b/>
+          <w:bCs/>
+          <w:sz w:val="24"/>
+          <w:szCs w:val="24"/>
+          <w:u w:val="single"/>
+        </w:rPr>
+      </w:pPr>
+      <w:r>
+        <w:rPr>
+          <w:rFonts w:hint="cs"/>
+          <w:rtl/>
+        </w:rPr>
+        <w:t xml:space="preserve">בסוף ההכנסה מבצעים גלגולים וסוכמים את </w:t>
+      </w:r>
+      <w:r>
+        <w:rPr>
+          <w:rFonts w:hint="cs"/>
+          <w:color w:val="538135" w:themeColor="accent6" w:themeShade="BF"/>
+          <w:rtl/>
+        </w:rPr>
+        <w:t xml:space="preserve">כמות הגלגולים </w:t>
+      </w:r>
+      <w:r>
+        <w:rPr>
+          <w:rFonts w:hint="cs"/>
+          <w:rtl/>
+        </w:rPr>
+        <w:t>אם היו</w:t>
+      </w:r>
+    </w:p>
+    <w:p>
+      <w:pPr>
+        <w:pStyle w:val="a8"/>
+        <w:numPr>
+          <w:ilvl w:val="0"/>
+          <w:numId w:val="17"/>
+        </w:numPr>
+        <w:rPr>
+          <w:b/>
+          <w:bCs/>
+          <w:sz w:val="24"/>
+          <w:szCs w:val="24"/>
+          <w:u w:val="single"/>
+        </w:rPr>
+      </w:pPr>
+      <w:r>
+        <w:rPr>
+          <w:rFonts w:hint="cs"/>
+          <w:rtl/>
+        </w:rPr>
+        <w:t xml:space="preserve">סהכ לכל צומת מקבלים עלות מיון = </w:t>
+      </w:r>
+      <w:r>
+        <w:rPr>
+          <w:rFonts w:hint="cs"/>
+          <w:color w:val="4472C4" w:themeColor="accent1"/>
+          <w:rtl/>
+        </w:rPr>
+        <w:t xml:space="preserve">סכימת צעדים </w:t>
+      </w:r>
+      <w:r>
+        <w:rPr>
+          <w:rFonts w:hint="cs"/>
+          <w:rtl/>
+        </w:rPr>
+        <w:t xml:space="preserve">+ </w:t>
+      </w:r>
+      <w:r>
+        <w:rPr>
+          <w:rFonts w:hint="cs"/>
+          <w:color w:val="538135" w:themeColor="accent6" w:themeShade="BF"/>
+          <w:rtl/>
+        </w:rPr>
+        <w:t>כמות גלגולים</w:t>
+      </w:r>
+    </w:p>
+    <w:p>
+      <w:pPr>
+        <w:pStyle w:val="a8"/>
+        <w:numPr>
+          <w:ilvl w:val="0"/>
+          <w:numId w:val="17"/>
+        </w:numPr>
+        <w:rPr>
+          <w:b/>
+          <w:bCs/>
+          <w:sz w:val="24"/>
+          <w:szCs w:val="24"/>
+          <w:u w:val="single"/>
+        </w:rPr>
+      </w:pPr>
+      <w:r>
+        <w:rPr>
+          <w:rFonts w:hint="cs"/>
+          <w:rtl/>
+        </w:rPr>
+        <w:t xml:space="preserve">סוכמים את כל המדדים עבור כל צומת שמכניסים </w:t>
+      </w:r>
+    </w:p>
+    <w:p>
+      <w:pPr>
+        <w:pStyle w:val="a8"/>
+        <w:ind w:left="1440"/>
+        <w:rPr>
+          <w:rFonts w:hint="cs"/>
+          <w:b/>
+          <w:bCs/>
+          <w:sz w:val="24"/>
+          <w:szCs w:val="24"/>
+          <w:u w:val="single"/>
+          <w:rtl/>
+        </w:rPr>
+      </w:pPr>
+    </w:p>
+    <w:p>
+      <w:pPr>
+        <w:pStyle w:val="a8"/>
+        <w:rPr>
+          <w:b/>
+          <w:bCs/>
+          <w:sz w:val="24"/>
+          <w:szCs w:val="24"/>
+          <w:u w:val="single"/>
+        </w:rPr>
+      </w:pPr>
+      <w:r>
+        <w:rPr>
+          <w:rFonts w:hint="cs"/>
+          <w:sz w:val="24"/>
+          <w:szCs w:val="24"/>
+          <w:rtl/>
+        </w:rPr>
+        <w:t>תוצאות הניסוי</w:t>
+      </w:r>
+    </w:p>
+    <w:tbl>
+      <w:tblPr>
+        <w:tblStyle w:val="a3"/>
+        <w:bidiVisual/>
+        <w:tblW w:w="7720" w:type="dxa"/>
+        <w:tblInd w:w="720" w:type="dxa"/>
+        <w:tblLook w:val="04A0" w:firstRow="1" w:lastRow="0" w:firstColumn="1" w:lastColumn="0" w:noHBand="0" w:noVBand="1"/>
+      </w:tblPr>
+      <w:tblGrid>
+        <w:gridCol w:w="1476"/>
+        <w:gridCol w:w="1506"/>
+        <w:gridCol w:w="1531"/>
+        <w:gridCol w:w="1531"/>
+        <w:gridCol w:w="1676"/>
+      </w:tblGrid>
+      <w:tr>
+        <w:tc>
+          <w:tcPr>
+            <w:tcW w:w="1476" w:type="dxa"/>
+          </w:tcPr>
+          <w:p>
+            <w:pPr>
+              <w:pStyle w:val="a8"/>
+              <w:ind w:left="0"/>
+              <w:rPr>
+                <w:rtl/>
+              </w:rPr>
+            </w:pPr>
+            <w:r>
+              <w:rPr>
+                <w:rFonts w:hint="cs"/>
+                <w:rtl/>
+              </w:rPr>
+              <w:t>מספר מערך</w:t>
+            </w:r>
+          </w:p>
+        </w:tc>
+        <w:tc>
+          <w:tcPr>
+            <w:tcW w:w="1506" w:type="dxa"/>
+          </w:tcPr>
+          <w:p>
+            <w:pPr>
+              <w:pStyle w:val="a8"/>
+              <w:ind w:left="0"/>
+              <w:rPr>
+                <w:rtl/>
+              </w:rPr>
+            </w:pPr>
+            <w:r>
+              <w:rPr>
+                <w:rFonts w:hint="cs"/>
+                <w:rtl/>
+              </w:rPr>
+              <w:t>מספר חילופים במערך ממוין-הפוך</w:t>
+            </w:r>
+          </w:p>
+        </w:tc>
+        <w:tc>
+          <w:tcPr>
+            <w:tcW w:w="1531" w:type="dxa"/>
+          </w:tcPr>
+          <w:p>
+            <w:pPr>
+              <w:pStyle w:val="a8"/>
+              <w:ind w:left="0"/>
+              <w:rPr>
+                <w:rtl/>
+              </w:rPr>
+            </w:pPr>
+            <w:r>
+              <w:rPr>
+                <w:rtl/>
+              </w:rPr>
+              <w:t>עלות מיון</w:t>
+            </w:r>
+            <w:r>
+              <w:t xml:space="preserve"> AVL </w:t>
+            </w:r>
+            <w:r>
+              <w:rPr>
+                <w:rtl/>
+              </w:rPr>
+              <w:t>עבור מערך ממוין-הפוך</w:t>
+            </w:r>
+          </w:p>
+        </w:tc>
+        <w:tc>
+          <w:tcPr>
+            <w:tcW w:w="1531" w:type="dxa"/>
+          </w:tcPr>
+          <w:p>
+            <w:pPr>
+              <w:pStyle w:val="a8"/>
+              <w:ind w:left="0"/>
+              <w:rPr>
+                <w:rtl/>
+              </w:rPr>
+            </w:pPr>
+            <w:r>
+              <w:rPr>
+                <w:rtl/>
+              </w:rPr>
+              <w:t>מספר חילופים במערך מסודר אקראית</w:t>
+            </w:r>
+          </w:p>
+        </w:tc>
+        <w:tc>
+          <w:tcPr>
+            <w:tcW w:w="1676" w:type="dxa"/>
+          </w:tcPr>
+          <w:p>
+            <w:pPr>
+              <w:pStyle w:val="a8"/>
+              <w:ind w:left="0"/>
+              <w:rPr>
+                <w:rtl/>
+              </w:rPr>
+            </w:pPr>
+            <w:r>
+              <w:rPr>
+                <w:rtl/>
+              </w:rPr>
+              <w:t>עלות מיון</w:t>
+            </w:r>
+            <w:r>
+              <w:t xml:space="preserve"> AVL </w:t>
+            </w:r>
+            <w:r>
+              <w:rPr>
+                <w:rtl/>
+              </w:rPr>
+              <w:t>עבור מערך מסודר אקראי</w:t>
+            </w:r>
+          </w:p>
+        </w:tc>
+      </w:tr>
+      <w:tr>
+        <w:tc>
+          <w:tcPr>
+            <w:tcW w:w="1476" w:type="dxa"/>
+          </w:tcPr>
+          <w:p>
+            <w:pPr>
+              <w:pStyle w:val="a8"/>
+              <w:ind w:left="0"/>
+              <w:rPr>
+                <w:rtl/>
+              </w:rPr>
+            </w:pPr>
+            <w:r>
+              <w:rPr>
+                <w:rFonts w:hint="cs"/>
+                <w:rtl/>
+              </w:rPr>
+              <w:t>1</w:t>
+            </w:r>
+          </w:p>
+        </w:tc>
+        <w:tc>
+          <w:tcPr>
+            <w:tcW w:w="1506" w:type="dxa"/>
+          </w:tcPr>
+          <w:p>
+            <w:pPr>
+              <w:pStyle w:val="a8"/>
+              <w:ind w:left="0"/>
+              <w:rPr>
+                <w:rtl/>
+              </w:rPr>
+            </w:pPr>
+            <w:r>
+              <w:rPr>
+                <w:rFonts w:hint="cs"/>
+                <w:rtl/>
+              </w:rPr>
+              <w:t>4498500</w:t>
+            </w:r>
+          </w:p>
+        </w:tc>
+        <w:tc>
+          <w:tcPr>
+            <w:tcW w:w="1531" w:type="dxa"/>
+          </w:tcPr>
+          <w:p>
+            <w:pPr>
+              <w:pStyle w:val="a8"/>
+              <w:ind w:left="0"/>
+              <w:rPr>
+                <w:rtl/>
+              </w:rPr>
+            </w:pPr>
+            <w:r>
+              <w:rPr>
+                <w:rFonts w:hint="cs"/>
+                <w:rtl/>
+              </w:rPr>
+              <w:t>64824</w:t>
+            </w:r>
+          </w:p>
+        </w:tc>
+        <w:tc>
+          <w:tcPr>
+            <w:tcW w:w="1531" w:type="dxa"/>
+          </w:tcPr>
+          <w:p>
+            <w:pPr>
+              <w:pStyle w:val="a8"/>
+              <w:ind w:left="0"/>
+              <w:rPr>
+                <w:rtl/>
+              </w:rPr>
+            </w:pPr>
+            <w:r>
+              <w:rPr>
+                <w:rFonts w:hint="cs"/>
+                <w:rtl/>
+              </w:rPr>
+              <w:t>2158799</w:t>
+            </w:r>
+          </w:p>
+        </w:tc>
+        <w:tc>
+          <w:tcPr>
+            <w:tcW w:w="1676" w:type="dxa"/>
+          </w:tcPr>
+          <w:p>
+            <w:pPr>
+              <w:pStyle w:val="a8"/>
+              <w:ind w:left="0"/>
+              <w:rPr>
+                <w:rtl/>
+              </w:rPr>
+            </w:pPr>
+            <w:r>
+              <w:rPr>
+                <w:rFonts w:hint="cs"/>
+                <w:rtl/>
+              </w:rPr>
+              <w:t>44456</w:t>
+            </w:r>
+          </w:p>
+        </w:tc>
+      </w:tr>
+      <w:tr>
+        <w:tc>
+          <w:tcPr>
+            <w:tcW w:w="1476" w:type="dxa"/>
+          </w:tcPr>
+          <w:p>
+            <w:pPr>
+              <w:pStyle w:val="a8"/>
+              <w:ind w:left="0"/>
+              <w:rPr>
+                <w:rtl/>
+              </w:rPr>
+            </w:pPr>
+            <w:r>
+              <w:rPr>
+                <w:rFonts w:hint="cs"/>
+                <w:rtl/>
+              </w:rPr>
+              <w:t>2</w:t>
+            </w:r>
+          </w:p>
+        </w:tc>
+        <w:tc>
+          <w:tcPr>
+            <w:tcW w:w="1506" w:type="dxa"/>
+          </w:tcPr>
+          <w:p>
+            <w:pPr>
+              <w:pStyle w:val="a8"/>
+              <w:ind w:left="0"/>
+              <w:rPr>
+                <w:rtl/>
+              </w:rPr>
+            </w:pPr>
+            <w:r>
+              <w:rPr>
+                <w:rFonts w:hint="cs"/>
+                <w:rtl/>
+              </w:rPr>
+              <w:t>17997000</w:t>
+            </w:r>
+          </w:p>
+        </w:tc>
+        <w:tc>
+          <w:tcPr>
+            <w:tcW w:w="1531" w:type="dxa"/>
+          </w:tcPr>
+          <w:p>
+            <w:pPr>
+              <w:pStyle w:val="a8"/>
+              <w:ind w:left="0"/>
+              <w:rPr>
+                <w:rtl/>
+              </w:rPr>
+            </w:pPr>
+            <w:r>
+              <w:rPr>
+                <w:rFonts w:hint="cs"/>
+                <w:rtl/>
+              </w:rPr>
+              <w:t>141655</w:t>
+            </w:r>
+          </w:p>
+        </w:tc>
+        <w:tc>
+          <w:tcPr>
+            <w:tcW w:w="1531" w:type="dxa"/>
+          </w:tcPr>
+          <w:p>
+            <w:pPr>
+              <w:pStyle w:val="a8"/>
+              <w:ind w:left="0"/>
+              <w:rPr>
+                <w:rtl/>
+              </w:rPr>
+            </w:pPr>
+            <w:r>
+              <w:rPr>
+                <w:rFonts w:hint="cs"/>
+                <w:rtl/>
+              </w:rPr>
+              <w:t>9181872</w:t>
+            </w:r>
+          </w:p>
+        </w:tc>
+        <w:tc>
+          <w:tcPr>
+            <w:tcW w:w="1676" w:type="dxa"/>
+          </w:tcPr>
+          <w:p>
+            <w:pPr>
+              <w:pStyle w:val="a8"/>
+              <w:ind w:left="0"/>
+              <w:rPr>
+                <w:rtl/>
+              </w:rPr>
+            </w:pPr>
+            <w:r>
+              <w:rPr>
+                <w:rFonts w:hint="cs"/>
+                <w:rtl/>
+              </w:rPr>
+              <w:t>100052</w:t>
+            </w:r>
+          </w:p>
+        </w:tc>
+      </w:tr>
+      <w:tr>
+        <w:tc>
+          <w:tcPr>
+            <w:tcW w:w="1476" w:type="dxa"/>
+          </w:tcPr>
+          <w:p>
+            <w:pPr>
+              <w:pStyle w:val="a8"/>
+              <w:ind w:left="0"/>
+              <w:rPr>
+                <w:rtl/>
+              </w:rPr>
+            </w:pPr>
+            <w:r>
+              <w:rPr>
+                <w:rFonts w:hint="cs"/>
+                <w:rtl/>
+              </w:rPr>
+              <w:t>3</w:t>
+            </w:r>
+          </w:p>
+        </w:tc>
+        <w:tc>
+          <w:tcPr>
+            <w:tcW w:w="1506" w:type="dxa"/>
+          </w:tcPr>
+          <w:p>
+            <w:pPr>
+              <w:pStyle w:val="a8"/>
+              <w:ind w:left="0"/>
+              <w:rPr>
+                <w:rtl/>
+              </w:rPr>
+            </w:pPr>
+            <w:r>
+              <w:rPr>
+                <w:rFonts w:hint="cs"/>
+                <w:rtl/>
+              </w:rPr>
+              <w:t>71994000</w:t>
+            </w:r>
+          </w:p>
+        </w:tc>
+        <w:tc>
+          <w:tcPr>
+            <w:tcW w:w="1531" w:type="dxa"/>
+          </w:tcPr>
+          <w:p>
+            <w:pPr>
+              <w:pStyle w:val="a8"/>
+              <w:ind w:left="0"/>
+              <w:rPr>
+                <w:rtl/>
+              </w:rPr>
+            </w:pPr>
+            <w:r>
+              <w:rPr>
+                <w:rFonts w:hint="cs"/>
+                <w:rtl/>
+              </w:rPr>
+              <w:t>307318</w:t>
+            </w:r>
+          </w:p>
+        </w:tc>
+        <w:tc>
+          <w:tcPr>
+            <w:tcW w:w="1531" w:type="dxa"/>
+          </w:tcPr>
+          <w:p>
+            <w:pPr>
+              <w:pStyle w:val="a8"/>
+              <w:ind w:left="0"/>
+              <w:rPr>
+                <w:rtl/>
+              </w:rPr>
+            </w:pPr>
+            <w:r>
+              <w:rPr>
+                <w:rFonts w:hint="cs"/>
+                <w:rtl/>
+              </w:rPr>
+              <w:t>36168229</w:t>
+            </w:r>
+          </w:p>
+        </w:tc>
+        <w:tc>
+          <w:tcPr>
+            <w:tcW w:w="1676" w:type="dxa"/>
+          </w:tcPr>
+          <w:p>
+            <w:pPr>
+              <w:pStyle w:val="a8"/>
+              <w:ind w:left="0"/>
+              <w:rPr>
+                <w:rtl/>
+              </w:rPr>
+            </w:pPr>
+            <w:r>
+              <w:rPr>
+                <w:rFonts w:hint="cs"/>
+                <w:rtl/>
+              </w:rPr>
+              <w:t>215893</w:t>
+            </w:r>
+          </w:p>
+        </w:tc>
+      </w:tr>
+      <w:tr>
+        <w:tc>
+          <w:tcPr>
+            <w:tcW w:w="1476" w:type="dxa"/>
+          </w:tcPr>
+          <w:p>
+            <w:pPr>
+              <w:pStyle w:val="a8"/>
+              <w:ind w:left="0"/>
+              <w:rPr>
+                <w:rtl/>
+              </w:rPr>
+            </w:pPr>
+            <w:r>
+              <w:rPr>
+                <w:rFonts w:hint="cs"/>
+                <w:rtl/>
+              </w:rPr>
+              <w:t>4</w:t>
+            </w:r>
+          </w:p>
+        </w:tc>
+        <w:tc>
+          <w:tcPr>
+            <w:tcW w:w="1506" w:type="dxa"/>
+          </w:tcPr>
+          <w:p>
+            <w:pPr>
+              <w:pStyle w:val="a8"/>
+              <w:ind w:left="0"/>
+              <w:rPr>
+                <w:rtl/>
+              </w:rPr>
+            </w:pPr>
+            <w:r>
+              <w:rPr>
+                <w:rFonts w:hint="cs"/>
+                <w:rtl/>
+              </w:rPr>
+              <w:t>287988000</w:t>
+            </w:r>
+          </w:p>
+        </w:tc>
+        <w:tc>
+          <w:tcPr>
+            <w:tcW w:w="1531" w:type="dxa"/>
+          </w:tcPr>
+          <w:p>
+            <w:pPr>
+              <w:pStyle w:val="a8"/>
+              <w:ind w:left="0"/>
+              <w:rPr>
+                <w:rtl/>
+              </w:rPr>
+            </w:pPr>
+            <w:r>
+              <w:rPr>
+                <w:rFonts w:hint="cs"/>
+                <w:rtl/>
+              </w:rPr>
+              <w:t>662645</w:t>
+            </w:r>
+          </w:p>
+        </w:tc>
+        <w:tc>
+          <w:tcPr>
+            <w:tcW w:w="1531" w:type="dxa"/>
+          </w:tcPr>
+          <w:p>
+            <w:pPr>
+              <w:pStyle w:val="a8"/>
+              <w:ind w:left="0"/>
+              <w:rPr>
+                <w:rtl/>
+              </w:rPr>
+            </w:pPr>
+            <w:r>
+              <w:rPr>
+                <w:rFonts w:hint="cs"/>
+                <w:rtl/>
+              </w:rPr>
+              <w:t>114273147</w:t>
+            </w:r>
+          </w:p>
+        </w:tc>
+        <w:tc>
+          <w:tcPr>
+            <w:tcW w:w="1676" w:type="dxa"/>
+          </w:tcPr>
+          <w:p>
+            <w:pPr>
+              <w:pStyle w:val="a8"/>
+              <w:ind w:left="0"/>
+              <w:rPr>
+                <w:rtl/>
+              </w:rPr>
+            </w:pPr>
+            <w:r>
+              <w:rPr>
+                <w:rFonts w:hint="cs"/>
+                <w:rtl/>
+              </w:rPr>
+              <w:t>456337</w:t>
+            </w:r>
+          </w:p>
+        </w:tc>
+      </w:tr>
+      <w:tr>
+        <w:tc>
+          <w:tcPr>
+            <w:tcW w:w="1476" w:type="dxa"/>
+          </w:tcPr>
+          <w:p>
+            <w:pPr>
+              <w:pStyle w:val="a8"/>
+              <w:ind w:left="0"/>
+              <w:rPr>
+                <w:rtl/>
+              </w:rPr>
+            </w:pPr>
+            <w:r>
+              <w:rPr>
+                <w:rFonts w:hint="cs"/>
+                <w:rtl/>
+              </w:rPr>
+              <w:t>5</w:t>
+            </w:r>
+          </w:p>
+        </w:tc>
+        <w:tc>
+          <w:tcPr>
+            <w:tcW w:w="1506" w:type="dxa"/>
+          </w:tcPr>
+          <w:p>
+            <w:pPr>
+              <w:pStyle w:val="a8"/>
+              <w:ind w:left="0"/>
+              <w:rPr>
+                <w:rtl/>
+              </w:rPr>
+            </w:pPr>
+            <w:r>
+              <w:rPr>
+                <w:rFonts w:hint="cs"/>
+                <w:rtl/>
+              </w:rPr>
+              <w:t>1151976000</w:t>
+            </w:r>
+          </w:p>
+        </w:tc>
+        <w:tc>
+          <w:tcPr>
+            <w:tcW w:w="1531" w:type="dxa"/>
+          </w:tcPr>
+          <w:p>
+            <w:pPr>
+              <w:pStyle w:val="a8"/>
+              <w:ind w:left="0"/>
+              <w:rPr>
+                <w:rtl/>
+              </w:rPr>
+            </w:pPr>
+            <w:r>
+              <w:rPr>
+                <w:rFonts w:hint="cs"/>
+                <w:rtl/>
+              </w:rPr>
+              <w:t>1421300</w:t>
+            </w:r>
+          </w:p>
+        </w:tc>
+        <w:tc>
+          <w:tcPr>
+            <w:tcW w:w="1531" w:type="dxa"/>
+          </w:tcPr>
+          <w:p>
+            <w:pPr>
+              <w:pStyle w:val="a8"/>
+              <w:ind w:left="0"/>
+              <w:rPr>
+                <w:rtl/>
+              </w:rPr>
+            </w:pPr>
+            <w:r>
+              <w:rPr>
+                <w:rFonts w:hint="cs"/>
+                <w:rtl/>
+              </w:rPr>
+              <w:t>575400647</w:t>
+            </w:r>
+          </w:p>
+        </w:tc>
+        <w:tc>
+          <w:tcPr>
+            <w:tcW w:w="1676" w:type="dxa"/>
+          </w:tcPr>
+          <w:p>
+            <w:pPr>
+              <w:pStyle w:val="a8"/>
+              <w:ind w:left="0"/>
+              <w:rPr>
+                <w:rtl/>
+              </w:rPr>
+            </w:pPr>
+            <w:r>
+              <w:rPr>
+                <w:rFonts w:hint="cs"/>
+                <w:rtl/>
+              </w:rPr>
+              <w:t>967819</w:t>
+            </w:r>
+          </w:p>
+        </w:tc>
+      </w:tr>
+    </w:tbl>
+    <w:p>
+      <w:pPr>
+        <w:pStyle w:val="a8"/>
+        <w:rPr>
+          <w:b/>
+          <w:bCs/>
+          <w:sz w:val="24"/>
+          <w:szCs w:val="24"/>
+          <w:u w:val="single"/>
+        </w:rPr>
+      </w:pPr>
+    </w:p>
+    <w:p>
+      <w:pPr>
+        <w:pStyle w:val="a8"/>
+        <w:numPr>
+          <w:ilvl w:val="0"/>
+          <w:numId w:val="16"/>
+        </w:numPr>
+      </w:pPr>
+      <w:r>
+        <w:rPr>
+          <w:rFonts w:hint="cs"/>
+          <w:rtl/>
+        </w:rPr>
+        <w:t>מספר חילופים</w:t>
+      </w:r>
+      <w:r>
+        <w:rPr>
+          <w:rFonts w:hint="cs"/>
+          <w:rtl/>
+        </w:rPr>
+        <w:t xml:space="preserve"> </w:t>
+      </w:r>
+      <w:r>
+        <w:rPr>
+          <w:rtl/>
+        </w:rPr>
+        <w:t>–</w:t>
+      </w:r>
+      <w:r>
+        <w:rPr>
+          <w:rFonts w:hint="cs"/>
+          <w:rtl/>
+        </w:rPr>
+        <w:t xml:space="preserve"> בגלל שהצמתים נכנסים מהגדול לקטן, כל זוג צמתים מקיים את ההגדרה של חילוף שהוצגה בתרגיל. סה"כ יש </w:t>
+      </w:r>
+      <m:oMath>
+        <m:d>
+          <m:dPr>
+            <m:ctrlPr>
+              <w:rPr>
+                <w:rFonts w:ascii="Cambria Math" w:hAnsi="Cambria Math"/>
+                <w:i/>
+                <w:sz w:val="28"/>
+                <w:szCs w:val="28"/>
+              </w:rPr>
+            </m:ctrlPr>
+          </m:dPr>
+          <m:e>
+            <m:f>
+              <m:fPr>
+                <m:type m:val="noBar"/>
+                <m:ctrlPr>
+                  <w:rPr>
+                    <w:rFonts w:ascii="Cambria Math" w:hAnsi="Cambria Math"/>
+                    <w:i/>
+                    <w:sz w:val="28"/>
+                    <w:szCs w:val="28"/>
+                  </w:rPr>
+                </m:ctrlPr>
+              </m:fPr>
+              <m:num>
+                <m:r>
+                  <w:rPr>
+                    <w:rFonts w:ascii="Cambria Math" w:hAnsi="Cambria Math"/>
+                    <w:sz w:val="28"/>
+                    <w:szCs w:val="28"/>
+                  </w:rPr>
+                  <m:t>n</m:t>
+                </m:r>
+              </m:num>
+              <m:den>
+                <m:r>
+                  <w:rPr>
+                    <w:rFonts w:ascii="Cambria Math" w:hAnsi="Cambria Math"/>
+                    <w:sz w:val="28"/>
+                    <w:szCs w:val="28"/>
+                  </w:rPr>
+                  <m:t>2</m:t>
+                </m:r>
+              </m:den>
+            </m:f>
+          </m:e>
+        </m:d>
+      </m:oMath>
+      <w:r>
+        <w:rPr>
+          <w:rFonts w:eastAsiaTheme="minorEastAsia"/>
+          <w:sz w:val="28"/>
+          <w:szCs w:val="28"/>
+        </w:rPr>
+        <w:t xml:space="preserve"> </w:t>
+      </w:r>
+      <w:r>
+        <w:rPr>
+          <w:rFonts w:eastAsiaTheme="minorEastAsia" w:hint="cs"/>
+          <w:sz w:val="28"/>
+          <w:szCs w:val="28"/>
+          <w:rtl/>
+        </w:rPr>
+        <w:t xml:space="preserve"> </w:t>
+      </w:r>
+      <w:r>
+        <w:rPr>
+          <w:rFonts w:eastAsiaTheme="minorEastAsia" w:hint="cs"/>
+          <w:rtl/>
+        </w:rPr>
+        <w:t>זוגות של צמתים</w:t>
+      </w:r>
+      <w:r>
+        <w:rPr>
+          <w:rFonts w:eastAsiaTheme="minorEastAsia" w:hint="cs"/>
+          <w:rtl/>
+        </w:rPr>
+        <w:t xml:space="preserve"> ולכן זו כמות החילופים. ראינו במבוא מורחב שכמות זו </w:t>
+      </w:r>
+      <m:oMath>
+        <m:r>
+          <w:rPr>
+            <w:rFonts w:ascii="Cambria Math" w:eastAsiaTheme="minorEastAsia" w:hAnsi="Cambria Math"/>
+            <w:sz w:val="24"/>
+            <w:szCs w:val="24"/>
+          </w:rPr>
+          <m:t>θ</m:t>
+        </m:r>
+        <m:r>
+          <w:rPr>
+            <w:rFonts w:ascii="Cambria Math" w:eastAsiaTheme="minorEastAsia" w:hAnsi="Cambria Math"/>
+            <w:sz w:val="24"/>
+            <w:szCs w:val="24"/>
+          </w:rPr>
+          <m:t>(</m:t>
+        </m:r>
+        <m:sSup>
+          <m:sSupPr>
+            <m:ctrlPr>
+              <w:rPr>
+                <w:rFonts w:ascii="Cambria Math" w:eastAsiaTheme="minorEastAsia" w:hAnsi="Cambria Math"/>
+                <w:i/>
+                <w:sz w:val="24"/>
+                <w:szCs w:val="24"/>
+              </w:rPr>
+            </m:ctrlPr>
+          </m:sSupPr>
+          <m:e>
+            <m:r>
+              <w:rPr>
+                <w:rFonts w:ascii="Cambria Math" w:eastAsiaTheme="minorEastAsia" w:hAnsi="Cambria Math"/>
+                <w:sz w:val="24"/>
+                <w:szCs w:val="24"/>
+              </w:rPr>
+              <m:t>n</m:t>
+            </m:r>
+          </m:e>
+          <m:sup>
+            <m:r>
+              <w:rPr>
+                <w:rFonts w:ascii="Cambria Math" w:eastAsiaTheme="minorEastAsia" w:hAnsi="Cambria Math"/>
+                <w:sz w:val="24"/>
+                <w:szCs w:val="24"/>
+              </w:rPr>
+              <m:t>2</m:t>
+            </m:r>
+          </m:sup>
+        </m:sSup>
+        <m:r>
+          <w:rPr>
+            <w:rFonts w:ascii="Cambria Math" w:eastAsiaTheme="minorEastAsia" w:hAnsi="Cambria Math"/>
+            <w:sz w:val="24"/>
+            <w:szCs w:val="24"/>
+          </w:rPr>
+          <m:t>)</m:t>
+        </m:r>
+      </m:oMath>
+      <w:r>
+        <w:rPr>
+          <w:rFonts w:eastAsiaTheme="minorEastAsia" w:hint="cs"/>
+          <w:sz w:val="24"/>
+          <w:szCs w:val="24"/>
+          <w:rtl/>
+        </w:rPr>
+        <w:t xml:space="preserve">. נימוק:  </w:t>
+      </w:r>
+      <m:oMath>
+        <m:func>
+          <m:funcPr>
+            <m:ctrlPr>
+              <w:rPr>
+                <w:rFonts w:ascii="Cambria Math" w:eastAsiaTheme="minorEastAsia" w:hAnsi="Cambria Math"/>
+                <w:i/>
+                <w:sz w:val="24"/>
+                <w:szCs w:val="24"/>
+              </w:rPr>
+            </m:ctrlPr>
+          </m:funcPr>
+          <m:fName>
+            <m:limLow>
+              <m:limLowPr>
+                <m:ctrlPr>
+                  <w:rPr>
+                    <w:rFonts w:ascii="Cambria Math" w:eastAsiaTheme="minorEastAsia" w:hAnsi="Cambria Math"/>
+                    <w:i/>
+                    <w:sz w:val="24"/>
+                    <w:szCs w:val="24"/>
+                  </w:rPr>
+                </m:ctrlPr>
+              </m:limLowPr>
+              <m:e>
+                <m:r>
+                  <m:rPr>
+                    <m:sty m:val="p"/>
+                  </m:rPr>
+                  <w:rPr>
+                    <w:rFonts w:ascii="Cambria Math" w:hAnsi="Cambria Math"/>
+                    <w:sz w:val="24"/>
+                    <w:szCs w:val="24"/>
+                  </w:rPr>
+                  <m:t>lim</m:t>
+                </m:r>
+              </m:e>
+              <m:lim>
+                <m:r>
+                  <w:rPr>
+                    <w:rFonts w:ascii="Cambria Math" w:eastAsiaTheme="minorEastAsia" w:hAnsi="Cambria Math"/>
+                    <w:sz w:val="24"/>
+                    <w:szCs w:val="24"/>
+                  </w:rPr>
+                  <m:t>n→ ∞</m:t>
+                </m:r>
+              </m:lim>
+            </m:limLow>
+          </m:fName>
+          <m:e>
+            <m:f>
+              <m:fPr>
+                <m:ctrlPr>
+                  <w:rPr>
+                    <w:rFonts w:ascii="Cambria Math" w:eastAsiaTheme="minorEastAsia" w:hAnsi="Cambria Math"/>
+                    <w:i/>
+                    <w:sz w:val="24"/>
+                    <w:szCs w:val="24"/>
+                  </w:rPr>
+                </m:ctrlPr>
+              </m:fPr>
+              <m:num>
+                <m:d>
+                  <m:dPr>
+                    <m:ctrlPr>
+                      <w:rPr>
+                        <w:rFonts w:ascii="Cambria Math" w:hAnsi="Cambria Math"/>
+                        <w:i/>
+                        <w:sz w:val="28"/>
+                        <w:szCs w:val="28"/>
+                      </w:rPr>
+                    </m:ctrlPr>
+                  </m:dPr>
+                  <m:e>
+                    <m:f>
+                      <m:fPr>
+                        <m:type m:val="noBar"/>
+                        <m:ctrlPr>
+                          <w:rPr>
+                            <w:rFonts w:ascii="Cambria Math" w:hAnsi="Cambria Math"/>
+                            <w:i/>
+                            <w:sz w:val="28"/>
+                            <w:szCs w:val="28"/>
+                          </w:rPr>
+                        </m:ctrlPr>
+                      </m:fPr>
+                      <m:num>
+                        <m:r>
+                          <w:rPr>
+                            <w:rFonts w:ascii="Cambria Math" w:hAnsi="Cambria Math"/>
+                            <w:sz w:val="28"/>
+                            <w:szCs w:val="28"/>
+                          </w:rPr>
+                          <m:t>n</m:t>
+                        </m:r>
+                      </m:num>
+                      <m:den>
+                        <m:r>
+                          <w:rPr>
+                            <w:rFonts w:ascii="Cambria Math" w:hAnsi="Cambria Math"/>
+                            <w:sz w:val="28"/>
+                            <w:szCs w:val="28"/>
+                          </w:rPr>
+                          <m:t>2</m:t>
+                        </m:r>
+                      </m:den>
+                    </m:f>
+                  </m:e>
+                </m:d>
+              </m:num>
+              <m:den>
+                <m:sSup>
+                  <m:sSupPr>
+                    <m:ctrlPr>
+                      <w:rPr>
+                        <w:rFonts w:ascii="Cambria Math" w:eastAsiaTheme="minorEastAsia" w:hAnsi="Cambria Math"/>
+                        <w:i/>
+                        <w:sz w:val="24"/>
+                        <w:szCs w:val="24"/>
+                      </w:rPr>
+                    </m:ctrlPr>
+                  </m:sSupPr>
+                  <m:e>
+                    <m:r>
+                      <w:rPr>
+                        <w:rFonts w:ascii="Cambria Math" w:eastAsiaTheme="minorEastAsia" w:hAnsi="Cambria Math"/>
+                        <w:sz w:val="24"/>
+                        <w:szCs w:val="24"/>
+                      </w:rPr>
+                      <m:t>n</m:t>
+                    </m:r>
+                  </m:e>
+                  <m:sup>
+                    <m:r>
+                      <w:rPr>
+                        <w:rFonts w:ascii="Cambria Math" w:eastAsiaTheme="minorEastAsia" w:hAnsi="Cambria Math"/>
+                        <w:sz w:val="24"/>
+                        <w:szCs w:val="24"/>
+                      </w:rPr>
+                      <m:t>2</m:t>
+                    </m:r>
+                  </m:sup>
+                </m:sSup>
+              </m:den>
+            </m:f>
+            <m:r>
+              <w:rPr>
+                <w:rFonts w:ascii="Cambria Math" w:eastAsiaTheme="minorEastAsia" w:hAnsi="Cambria Math"/>
+                <w:sz w:val="24"/>
+                <w:szCs w:val="24"/>
+              </w:rPr>
+              <m:t>=</m:t>
+            </m:r>
+            <m:f>
+              <m:fPr>
+                <m:ctrlPr>
+                  <w:rPr>
+                    <w:rFonts w:ascii="Cambria Math" w:eastAsiaTheme="minorEastAsia" w:hAnsi="Cambria Math"/>
+                    <w:i/>
+                    <w:sz w:val="24"/>
+                    <w:szCs w:val="24"/>
+                  </w:rPr>
+                </m:ctrlPr>
+              </m:fPr>
+              <m:num>
+                <m:r>
+                  <w:rPr>
+                    <w:rFonts w:ascii="Cambria Math" w:eastAsiaTheme="minorEastAsia" w:hAnsi="Cambria Math"/>
+                    <w:sz w:val="24"/>
+                    <w:szCs w:val="24"/>
+                  </w:rPr>
+                  <m:t>1</m:t>
+                </m:r>
+              </m:num>
+              <m:den>
+                <m:r>
+                  <w:rPr>
+                    <w:rFonts w:ascii="Cambria Math" w:eastAsiaTheme="minorEastAsia" w:hAnsi="Cambria Math"/>
+                    <w:sz w:val="24"/>
+                    <w:szCs w:val="24"/>
+                  </w:rPr>
+                  <m:t>2</m:t>
+                </m:r>
+              </m:den>
+            </m:f>
+          </m:e>
+        </m:func>
+      </m:oMath>
+      <w:r>
+        <w:rPr>
+          <w:rFonts w:eastAsiaTheme="minorEastAsia"/>
+          <w:sz w:val="24"/>
+          <w:szCs w:val="24"/>
+        </w:rPr>
+        <w:t xml:space="preserve"> </w:t>
+      </w:r>
+      <w:r>
+        <w:rPr>
+          <w:rFonts w:eastAsiaTheme="minorEastAsia" w:hint="cs"/>
+          <w:sz w:val="24"/>
+          <w:szCs w:val="24"/>
+          <w:rtl/>
+        </w:rPr>
+        <w:t>ו</w:t>
+      </w:r>
+      <w:r>
+        <w:rPr>
+          <w:rFonts w:eastAsiaTheme="minorEastAsia" w:hint="cs"/>
+          <w:rtl/>
+        </w:rPr>
+        <w:t>מכך אנחנו רואים שההתנהגות הגבולית של שתי הפונקציות זהה עד כדי קבוע</w:t>
+      </w:r>
+      <w:r>
+        <w:rPr>
+          <w:rFonts w:eastAsiaTheme="minorEastAsia" w:hint="cs"/>
+          <w:rtl/>
+        </w:rPr>
+        <w:t xml:space="preserve"> ולכן הן חוסמות אחת את השנייה</w:t>
+      </w:r>
+      <w:r>
+        <w:rPr>
+          <w:rFonts w:eastAsiaTheme="minorEastAsia" w:hint="cs"/>
+          <w:rtl/>
+        </w:rPr>
+        <w:t>.</w:t>
+      </w:r>
+    </w:p>
+    <w:p>
+      <w:pPr>
+        <w:pStyle w:val="a8"/>
+      </w:pPr>
+    </w:p>
+    <w:p>
+      <w:pPr>
+        <w:pStyle w:val="a8"/>
+        <w:rPr>
+          <w:rtl/>
+        </w:rPr>
+      </w:pPr>
+      <w:r>
+        <w:rPr>
+          <w:rFonts w:hint="cs"/>
+          <w:rtl/>
+        </w:rPr>
+        <w:t xml:space="preserve">עלות </w:t>
+      </w:r>
+      <w:r>
+        <w:rPr>
+          <w:rFonts w:hint="cs"/>
+          <w:rtl/>
+        </w:rPr>
+        <w:t>חיפוש</w:t>
+      </w:r>
+      <w:r>
+        <w:rPr>
+          <w:rFonts w:hint="cs"/>
+          <w:rtl/>
+        </w:rPr>
+        <w:t xml:space="preserve"> </w:t>
+      </w:r>
+      <w:r>
+        <w:rPr>
+          <w:rtl/>
+        </w:rPr>
+        <w:t>–</w:t>
+      </w:r>
+      <w:r>
+        <w:rPr>
+          <w:rFonts w:hint="cs"/>
+          <w:rtl/>
+        </w:rPr>
+        <w:t xml:space="preserve"> </w:t>
+      </w:r>
+      <w:r>
+        <w:rPr>
+          <w:rFonts w:hint="cs"/>
+          <w:rtl/>
+        </w:rPr>
+        <w:t>החיפוש מתחיל במקסימום ותמיד נדרש להכניס את המינימום, לכן בהכרח תתבצע עלייה מלאה מהמקסימום לשורש ואחריה ירידה מלאה לקצה השמאלי של השורש.</w:t>
+      </w:r>
+    </w:p>
+    <w:p>
+      <w:pPr>
+        <w:pStyle w:val="a8"/>
+        <w:rPr>
+          <w:rFonts w:eastAsiaTheme="minorEastAsia"/>
+          <w:rtl/>
+        </w:rPr>
+      </w:pPr>
+      <w:r>
+        <w:rPr>
+          <w:rFonts w:hint="cs"/>
+          <w:rtl/>
+        </w:rPr>
+        <w:t xml:space="preserve">ראינו בתרגיל בית 2 שגובה העץ הוא </w:t>
+      </w:r>
+      <m:oMath>
+        <m:r>
+          <w:rPr>
+            <w:rFonts w:ascii="Cambria Math" w:hAnsi="Cambria Math" w:cs="Cambria Math" w:hint="cs"/>
+            <w:rtl/>
+          </w:rPr>
+          <m:t>θ</m:t>
+        </m:r>
+        <m:d>
+          <m:dPr>
+            <m:ctrlPr>
+              <w:rPr>
+                <w:rFonts w:ascii="Cambria Math" w:hAnsi="Cambria Math"/>
+                <w:i/>
+              </w:rPr>
+            </m:ctrlPr>
+          </m:dPr>
+          <m:e>
+            <m:r>
+              <w:rPr>
+                <w:rFonts w:ascii="Cambria Math" w:hAnsi="Cambria Math"/>
+              </w:rPr>
+              <m:t>logn</m:t>
+            </m:r>
+          </m:e>
+        </m:d>
+      </m:oMath>
+      <w:r>
+        <w:rPr>
+          <w:rFonts w:eastAsiaTheme="minorEastAsia"/>
+        </w:rPr>
+        <w:t xml:space="preserve">  </w:t>
+      </w:r>
+      <w:r>
+        <w:rPr>
+          <w:rFonts w:eastAsiaTheme="minorEastAsia" w:hint="cs"/>
+          <w:rtl/>
+        </w:rPr>
+        <w:t xml:space="preserve"> ולכן בכל צומת כמות העבודה שתדירש להכניסו היא </w:t>
+      </w:r>
+      <m:oMath>
+        <m:r>
+          <w:rPr>
+            <w:rFonts w:ascii="Cambria Math" w:eastAsiaTheme="minorEastAsia" w:hAnsi="Cambria Math"/>
+          </w:rPr>
+          <m:t>2*θ</m:t>
+        </m:r>
+        <m:d>
+          <m:dPr>
+            <m:ctrlPr>
+              <w:rPr>
+                <w:rFonts w:ascii="Cambria Math" w:eastAsiaTheme="minorEastAsia" w:hAnsi="Cambria Math"/>
+                <w:i/>
+              </w:rPr>
+            </m:ctrlPr>
+          </m:dPr>
+          <m:e>
+            <m:r>
+              <w:rPr>
+                <w:rFonts w:ascii="Cambria Math" w:eastAsiaTheme="minorEastAsia" w:hAnsi="Cambria Math"/>
+              </w:rPr>
+              <m:t>logn</m:t>
+            </m:r>
+          </m:e>
+        </m:d>
+      </m:oMath>
+      <w:r>
+        <w:rPr>
+          <w:rFonts w:eastAsiaTheme="minorEastAsia"/>
+        </w:rPr>
+        <w:t xml:space="preserve"> </w:t>
+      </w:r>
+      <w:r>
+        <w:rPr>
+          <w:rFonts w:eastAsiaTheme="minorEastAsia" w:hint="cs"/>
+          <w:rtl/>
+        </w:rPr>
+        <w:t xml:space="preserve"> כאשר </w:t>
+      </w:r>
+      <w:r>
+        <w:rPr>
+          <w:rFonts w:eastAsiaTheme="minorEastAsia"/>
+        </w:rPr>
+        <w:t>n</w:t>
+      </w:r>
+      <w:r>
+        <w:rPr>
+          <w:rFonts w:eastAsiaTheme="minorEastAsia" w:hint="cs"/>
+          <w:rtl/>
+        </w:rPr>
+        <w:t xml:space="preserve"> זה כמות הצמתים שיש בעץ באותו רגע. סהכ עבודה להכניס את כל הצמתים זה </w:t>
+      </w:r>
+      <m:oMath>
+        <m:r>
+          <w:rPr>
+            <w:rFonts w:ascii="Cambria Math" w:eastAsiaTheme="minorEastAsia" w:hAnsi="Cambria Math"/>
+          </w:rPr>
+          <m:t>2*</m:t>
+        </m:r>
+        <m:nary>
+          <m:naryPr>
+            <m:chr m:val="∑"/>
+            <m:ctrlPr>
+              <w:rPr>
+                <w:rFonts w:ascii="Cambria Math" w:eastAsiaTheme="minorEastAsia" w:hAnsi="Cambria Math"/>
+                <w:i/>
+              </w:rPr>
+            </m:ctrlPr>
+          </m:naryPr>
+          <m:sub>
+            <m:r>
+              <w:rPr>
+                <w:rFonts w:ascii="Cambria Math" w:eastAsiaTheme="minorEastAsia" w:hAnsi="Cambria Math"/>
+              </w:rPr>
+              <m:t>i=1</m:t>
+            </m:r>
+          </m:sub>
+          <m:sup>
+            <m:r>
+              <w:rPr>
+                <w:rFonts w:ascii="Cambria Math" w:eastAsiaTheme="minorEastAsia" w:hAnsi="Cambria Math"/>
+              </w:rPr>
+              <m:t>n</m:t>
+            </m:r>
+          </m:sup>
+          <m:e>
+            <m:r>
+              <w:rPr>
+                <w:rFonts w:ascii="Cambria Math" w:eastAsiaTheme="minorEastAsia" w:hAnsi="Cambria Math"/>
+              </w:rPr>
+              <m:t>logi</m:t>
+            </m:r>
+          </m:e>
+        </m:nary>
+        <m:r>
+          <w:rPr>
+            <w:rFonts w:ascii="Cambria Math" w:eastAsiaTheme="minorEastAsia" w:hAnsi="Cambria Math"/>
+          </w:rPr>
+          <m:t>=2</m:t>
+        </m:r>
+        <m:func>
+          <m:funcPr>
+            <m:ctrlPr>
+              <w:rPr>
+                <w:rFonts w:ascii="Cambria Math" w:eastAsiaTheme="minorEastAsia" w:hAnsi="Cambria Math"/>
+                <w:i/>
+              </w:rPr>
+            </m:ctrlPr>
+          </m:funcPr>
+          <m:fName>
+            <m:r>
+              <m:rPr>
+                <m:sty m:val="p"/>
+              </m:rPr>
+              <w:rPr>
+                <w:rFonts w:ascii="Cambria Math" w:eastAsiaTheme="minorEastAsia" w:hAnsi="Cambria Math"/>
+              </w:rPr>
+              <m:t>log</m:t>
+            </m:r>
+          </m:fName>
+          <m:e>
+            <m:d>
+              <m:dPr>
+                <m:ctrlPr>
+                  <w:rPr>
+                    <w:rFonts w:ascii="Cambria Math" w:eastAsiaTheme="minorEastAsia" w:hAnsi="Cambria Math"/>
+                    <w:i/>
+                  </w:rPr>
+                </m:ctrlPr>
+              </m:dPr>
+              <m:e>
+                <m:r>
+                  <w:rPr>
+                    <w:rFonts w:ascii="Cambria Math" w:eastAsiaTheme="minorEastAsia" w:hAnsi="Cambria Math"/>
+                  </w:rPr>
+                  <m:t>n!</m:t>
+                </m:r>
+              </m:e>
+            </m:d>
+          </m:e>
+        </m:func>
+        <m:r>
+          <w:rPr>
+            <w:rFonts w:ascii="Cambria Math" w:eastAsiaTheme="minorEastAsia" w:hAnsi="Cambria Math"/>
+          </w:rPr>
+          <m:t>=θ(nlogn)</m:t>
+        </m:r>
+      </m:oMath>
+    </w:p>
+    <w:p>
+      <w:pPr>
+        <w:pStyle w:val="a8"/>
+        <w:rPr>
+          <w:rFonts w:eastAsiaTheme="minorEastAsia" w:hint="cs"/>
+          <w:i/>
+          <w:rtl/>
+        </w:rPr>
+      </w:pPr>
+      <w:r>
+        <w:rPr>
+          <w:rFonts w:eastAsiaTheme="minorEastAsia" w:hint="cs"/>
+          <w:rtl/>
+        </w:rPr>
+        <w:t xml:space="preserve">כאשר </w:t>
+      </w:r>
+      <w:r>
+        <w:rPr>
+          <w:rFonts w:eastAsiaTheme="minorEastAsia" w:hint="cs"/>
+          <w:rtl/>
+        </w:rPr>
+        <w:t>ראינו בתרגול את המעבר האחרון</w:t>
+      </w:r>
+      <w:r>
+        <w:rPr>
+          <w:rFonts w:eastAsiaTheme="minorEastAsia" w:hint="cs"/>
+          <w:rtl/>
+        </w:rPr>
+        <w:t>.</w:t>
+      </w:r>
+    </w:p>
+    <w:p>
+      <w:pPr>
+        <w:pStyle w:val="a8"/>
+        <w:rPr>
+          <w:rFonts w:eastAsiaTheme="minorEastAsia"/>
+        </w:rPr>
+      </w:pPr>
+    </w:p>
+    <w:p>
+      <w:pPr>
+        <w:pStyle w:val="a8"/>
+        <w:numPr>
+          <w:ilvl w:val="0"/>
+          <w:numId w:val="16"/>
+        </w:numPr>
+      </w:pPr>
+      <w:r>
+        <w:rPr>
+          <w:rFonts w:hint="cs"/>
+          <w:rtl/>
+        </w:rPr>
+        <w:t xml:space="preserve">מספר חילופים </w:t>
+      </w:r>
+      <w:r>
+        <w:rPr>
+          <w:rtl/>
+        </w:rPr>
+        <w:t>–</w:t>
+      </w:r>
+      <w:r>
+        <w:rPr>
+          <w:rFonts w:hint="cs"/>
+          <w:rtl/>
+        </w:rPr>
+        <w:t xml:space="preserve"> </w:t>
+      </w:r>
+      <w:r>
+        <w:rPr>
+          <w:rFonts w:hint="cs"/>
+          <w:rtl/>
+        </w:rPr>
+        <w:t xml:space="preserve">מספר זה יוצא תואם לניתוח הסיבוכיות, הראנו שעבור מספרים גדולים מאוד ההתנהגות של מספר החילופים מתנהגת כמו </w:t>
+      </w:r>
+      <m:oMath>
+        <m:f>
+          <m:fPr>
+            <m:ctrlPr>
+              <w:rPr>
+                <w:rFonts w:ascii="Cambria Math" w:hAnsi="Cambria Math"/>
+                <w:i/>
+              </w:rPr>
+            </m:ctrlPr>
+          </m:fPr>
+          <m:num>
+            <m:r>
+              <w:rPr>
+                <w:rFonts w:ascii="Cambria Math" w:hAnsi="Cambria Math"/>
+              </w:rPr>
+              <m:t>1</m:t>
+            </m:r>
+          </m:num>
+          <m:den>
+            <m:r>
+              <w:rPr>
+                <w:rFonts w:ascii="Cambria Math" w:hAnsi="Cambria Math"/>
+              </w:rPr>
+              <m:t>2</m:t>
+            </m:r>
+          </m:den>
+        </m:f>
+        <m:sSup>
+          <m:sSupPr>
+            <m:ctrlPr>
+              <w:rPr>
+                <w:rFonts w:ascii="Cambria Math" w:hAnsi="Cambria Math"/>
+                <w:i/>
+              </w:rPr>
+            </m:ctrlPr>
+          </m:sSupPr>
+          <m:e>
+            <m:r>
+              <w:rPr>
+                <w:rFonts w:ascii="Cambria Math" w:hAnsi="Cambria Math"/>
+              </w:rPr>
+              <m:t>n</m:t>
+            </m:r>
+          </m:e>
+          <m:sup>
+            <m:r>
+              <w:rPr>
+                <w:rFonts w:ascii="Cambria Math" w:hAnsi="Cambria Math"/>
+              </w:rPr>
+              <m:t>2</m:t>
+            </m:r>
+          </m:sup>
+        </m:sSup>
+      </m:oMath>
+      <w:r>
+        <w:rPr>
+          <w:rFonts w:eastAsiaTheme="minorEastAsia"/>
+        </w:rPr>
+        <w:t xml:space="preserve">  </w:t>
+      </w:r>
+      <w:r>
+        <w:rPr>
+          <w:rFonts w:eastAsiaTheme="minorEastAsia" w:hint="cs"/>
+          <w:rtl/>
+        </w:rPr>
+        <w:t xml:space="preserve"> וככה אכן נראות התוצאות בטבלה</w:t>
+      </w:r>
+    </w:p>
+    <w:p>
+      <w:pPr>
+        <w:pStyle w:val="a8"/>
+        <w:rPr>
+          <w:rFonts w:hint="cs"/>
+          <w:i/>
+          <w:rtl/>
+        </w:rPr>
+      </w:pPr>
+      <w:r>
+        <w:rPr>
+          <w:rFonts w:eastAsiaTheme="minorEastAsia" w:hint="cs"/>
+          <w:rtl/>
+        </w:rPr>
+        <w:t xml:space="preserve">עלות חיפוש </w:t>
+      </w:r>
+      <w:r>
+        <w:rPr>
+          <w:rFonts w:eastAsiaTheme="minorEastAsia"/>
+          <w:rtl/>
+        </w:rPr>
+        <w:t>–</w:t>
+      </w:r>
+      <w:r>
+        <w:rPr>
+          <w:rFonts w:eastAsiaTheme="minorEastAsia" w:hint="cs"/>
+          <w:rtl/>
+        </w:rPr>
+        <w:t xml:space="preserve"> </w:t>
+      </w:r>
+      <w:r>
+        <w:rPr>
+          <w:rFonts w:eastAsiaTheme="minorEastAsia" w:hint="cs"/>
+          <w:rtl/>
+        </w:rPr>
+        <w:t>מספר זה יוצא תואם לניתוח הסיבוכיות, ניתן לראות שהערכים שהתקבלו בטבלה מתנהגים קרוב מאוד ל</w:t>
+      </w:r>
+      <m:oMath>
+        <m:r>
+          <w:rPr>
+            <w:rFonts w:ascii="Cambria Math" w:eastAsiaTheme="minorEastAsia" w:hAnsi="Cambria Math"/>
+          </w:rPr>
+          <m:t>2*nlogn</m:t>
+        </m:r>
+      </m:oMath>
+      <w:r>
+        <w:rPr>
+          <w:rFonts w:eastAsiaTheme="minorEastAsia"/>
+        </w:rPr>
+        <w:t xml:space="preserve"> </w:t>
+      </w:r>
+      <w:r>
+        <w:rPr>
+          <w:rFonts w:eastAsiaTheme="minorEastAsia" w:hint="cs"/>
+          <w:rtl/>
+        </w:rPr>
+        <w:t xml:space="preserve"> שזה בדיוק מה שציפינו לו בסעיף הקודם.</w:t>
+      </w:r>
     </w:p>
     <w:sectPr>
       <w:headerReference w:type="default" r:id="rId7"/>
@@ -7496,6 +9528,357 @@
 <file path=word/numbering.xml><?xml version="1.0" encoding="utf-8"?>
 <w:numbering xmlns:wpc="http://schemas.microsoft.com/office/word/2010/wordprocessingCanvas" xmlns:cx="http://schemas.microsoft.com/office/drawing/2014/chartex" xmlns:cx1="http://schemas.microsoft.com/office/drawing/2015/9/8/chartex" xmlns:cx2="http://schemas.microsoft.com/office/drawing/2015/10/21/chartex" xmlns:cx3="http://schemas.microsoft.com/office/drawing/2016/5/9/chartex" xmlns:cx4="http://schemas.microsoft.com/office/drawing/2016/5/10/chartex" xmlns:cx5="http://schemas.microsoft.com/office/drawing/2016/5/11/chartex" xmlns:cx6="http://schemas.microsoft.com/office/drawing/2016/5/12/chartex" xmlns:cx7="http://schemas.microsoft.com/office/drawing/2016/5/13/chartex" xmlns:cx8="http://schemas.microsoft.com/office/drawing/2016/5/14/chartex" xmlns:mc="http://schemas.openxmlformats.org/markup-compatibility/2006" xmlns:aink="http://schemas.microsoft.com/office/drawing/2016/ink" xmlns:am3d="http://schemas.microsoft.com/office/drawing/2017/model3d" xmlns:o="urn:schemas-microsoft-com:office:office" xmlns:oel="http://schemas.microsoft.com/office/2019/extlst" xmlns:r="http://schemas.openxmlformats.org/officeDocument/2006/relationships" xmlns:m="http://schemas.openxmlformats.org/officeDocument/2006/math" xmlns:v="urn:schemas-microsoft-com:vml" xmlns:wp14="http://schemas.microsoft.com/office/word/2010/wordprocessingDrawing" xmlns:wp="http://schemas.openxmlformats.org/drawingml/2006/wordprocessingDrawing" xmlns:w10="urn:schemas-microsoft-com:office:word" xmlns:w="http://schemas.openxmlformats.org/wordprocessingml/2006/main" xmlns:w14="http://schemas.microsoft.com/office/word/2010/wordml" xmlns:w15="http://schemas.microsoft.com/office/word/2012/wordml" xmlns:w16cex="http://schemas.microsoft.com/office/word/2018/wordml/cex" xmlns:w16cid="http://schemas.microsoft.com/office/word/2016/wordml/cid" xmlns:w16="http://schemas.microsoft.com/office/word/2018/wordml" xmlns:w16du="http://schemas.microsoft.com/office/word/2023/wordml/word16du" xmlns:w16sdtdh="http://schemas.microsoft.com/office/word/2020/wordml/sdtdatahash" xmlns:w16se="http://schemas.microsoft.com/office/word/2015/wordml/symex" xmlns:wpg="http://schemas.microsoft.com/office/word/2010/wordprocessingGroup" xmlns:wpi="http://schemas.microsoft.com/office/word/2010/wordprocessingInk" xmlns:wne="http://schemas.microsoft.com/office/word/2006/wordml" xmlns:wps="http://schemas.microsoft.com/office/word/2010/wordprocessingShape" mc:Ignorable="w14 w15 w16se w16cid w16 w16cex w16sdtdh wp14">
   <w:abstractNum w:abstractNumId="0" w15:restartNumberingAfterBreak="0">
+    <w:nsid w:val="0126429A"/>
+    <w:multiLevelType w:val="hybridMultilevel"/>
+    <w:tmpl w:val="6EF8BB2E"/>
+    <w:lvl w:ilvl="0" w:tplc="0409000F">
+      <w:start w:val="1"/>
+      <w:numFmt w:val="decimal"/>
+      <w:lvlText w:val="%1."/>
+      <w:lvlJc w:val="left"/>
+      <w:pPr>
+        <w:ind w:left="720" w:hanging="360"/>
+      </w:pPr>
+      <w:rPr>
+        <w:rFonts w:hint="default"/>
+      </w:rPr>
+    </w:lvl>
+    <w:lvl w:ilvl="1" w:tplc="04090019" w:tentative="1">
+      <w:start w:val="1"/>
+      <w:numFmt w:val="lowerLetter"/>
+      <w:lvlText w:val="%2."/>
+      <w:lvlJc w:val="left"/>
+      <w:pPr>
+        <w:ind w:left="1440" w:hanging="360"/>
+      </w:pPr>
+    </w:lvl>
+    <w:lvl w:ilvl="2" w:tplc="0409001B" w:tentative="1">
+      <w:start w:val="1"/>
+      <w:numFmt w:val="lowerRoman"/>
+      <w:lvlText w:val="%3."/>
+      <w:lvlJc w:val="right"/>
+      <w:pPr>
+        <w:ind w:left="2160" w:hanging="180"/>
+      </w:pPr>
+    </w:lvl>
+    <w:lvl w:ilvl="3" w:tplc="0409000F" w:tentative="1">
+      <w:start w:val="1"/>
+      <w:numFmt w:val="decimal"/>
+      <w:lvlText w:val="%4."/>
+      <w:lvlJc w:val="left"/>
+      <w:pPr>
+        <w:ind w:left="2880" w:hanging="360"/>
+      </w:pPr>
+    </w:lvl>
+    <w:lvl w:ilvl="4" w:tplc="04090019" w:tentative="1">
+      <w:start w:val="1"/>
+      <w:numFmt w:val="lowerLetter"/>
+      <w:lvlText w:val="%5."/>
+      <w:lvlJc w:val="left"/>
+      <w:pPr>
+        <w:ind w:left="3600" w:hanging="360"/>
+      </w:pPr>
+    </w:lvl>
+    <w:lvl w:ilvl="5" w:tplc="0409001B" w:tentative="1">
+      <w:start w:val="1"/>
+      <w:numFmt w:val="lowerRoman"/>
+      <w:lvlText w:val="%6."/>
+      <w:lvlJc w:val="right"/>
+      <w:pPr>
+        <w:ind w:left="4320" w:hanging="180"/>
+      </w:pPr>
+    </w:lvl>
+    <w:lvl w:ilvl="6" w:tplc="0409000F" w:tentative="1">
+      <w:start w:val="1"/>
+      <w:numFmt w:val="decimal"/>
+      <w:lvlText w:val="%7."/>
+      <w:lvlJc w:val="left"/>
+      <w:pPr>
+        <w:ind w:left="5040" w:hanging="360"/>
+      </w:pPr>
+    </w:lvl>
+    <w:lvl w:ilvl="7" w:tplc="04090019" w:tentative="1">
+      <w:start w:val="1"/>
+      <w:numFmt w:val="lowerLetter"/>
+      <w:lvlText w:val="%8."/>
+      <w:lvlJc w:val="left"/>
+      <w:pPr>
+        <w:ind w:left="5760" w:hanging="360"/>
+      </w:pPr>
+    </w:lvl>
+    <w:lvl w:ilvl="8" w:tplc="0409001B" w:tentative="1">
+      <w:start w:val="1"/>
+      <w:numFmt w:val="lowerRoman"/>
+      <w:lvlText w:val="%9."/>
+      <w:lvlJc w:val="right"/>
+      <w:pPr>
+        <w:ind w:left="6480" w:hanging="180"/>
+      </w:pPr>
+    </w:lvl>
+  </w:abstractNum>
+  <w:abstractNum w:abstractNumId="1" w15:restartNumberingAfterBreak="0">
+    <w:nsid w:val="0D8A192E"/>
+    <w:multiLevelType w:val="hybridMultilevel"/>
+    <w:tmpl w:val="7D627846"/>
+    <w:lvl w:ilvl="0" w:tplc="0409000F">
+      <w:start w:val="1"/>
+      <w:numFmt w:val="decimal"/>
+      <w:lvlText w:val="%1."/>
+      <w:lvlJc w:val="left"/>
+      <w:pPr>
+        <w:ind w:left="1080" w:hanging="360"/>
+      </w:pPr>
+    </w:lvl>
+    <w:lvl w:ilvl="1" w:tplc="04090019" w:tentative="1">
+      <w:start w:val="1"/>
+      <w:numFmt w:val="lowerLetter"/>
+      <w:lvlText w:val="%2."/>
+      <w:lvlJc w:val="left"/>
+      <w:pPr>
+        <w:ind w:left="1800" w:hanging="360"/>
+      </w:pPr>
+    </w:lvl>
+    <w:lvl w:ilvl="2" w:tplc="0409001B" w:tentative="1">
+      <w:start w:val="1"/>
+      <w:numFmt w:val="lowerRoman"/>
+      <w:lvlText w:val="%3."/>
+      <w:lvlJc w:val="right"/>
+      <w:pPr>
+        <w:ind w:left="2520" w:hanging="180"/>
+      </w:pPr>
+    </w:lvl>
+    <w:lvl w:ilvl="3" w:tplc="0409000F" w:tentative="1">
+      <w:start w:val="1"/>
+      <w:numFmt w:val="decimal"/>
+      <w:lvlText w:val="%4."/>
+      <w:lvlJc w:val="left"/>
+      <w:pPr>
+        <w:ind w:left="3240" w:hanging="360"/>
+      </w:pPr>
+    </w:lvl>
+    <w:lvl w:ilvl="4" w:tplc="04090019" w:tentative="1">
+      <w:start w:val="1"/>
+      <w:numFmt w:val="lowerLetter"/>
+      <w:lvlText w:val="%5."/>
+      <w:lvlJc w:val="left"/>
+      <w:pPr>
+        <w:ind w:left="3960" w:hanging="360"/>
+      </w:pPr>
+    </w:lvl>
+    <w:lvl w:ilvl="5" w:tplc="0409001B" w:tentative="1">
+      <w:start w:val="1"/>
+      <w:numFmt w:val="lowerRoman"/>
+      <w:lvlText w:val="%6."/>
+      <w:lvlJc w:val="right"/>
+      <w:pPr>
+        <w:ind w:left="4680" w:hanging="180"/>
+      </w:pPr>
+    </w:lvl>
+    <w:lvl w:ilvl="6" w:tplc="0409000F" w:tentative="1">
+      <w:start w:val="1"/>
+      <w:numFmt w:val="decimal"/>
+      <w:lvlText w:val="%7."/>
+      <w:lvlJc w:val="left"/>
+      <w:pPr>
+        <w:ind w:left="5400" w:hanging="360"/>
+      </w:pPr>
+    </w:lvl>
+    <w:lvl w:ilvl="7" w:tplc="04090019" w:tentative="1">
+      <w:start w:val="1"/>
+      <w:numFmt w:val="lowerLetter"/>
+      <w:lvlText w:val="%8."/>
+      <w:lvlJc w:val="left"/>
+      <w:pPr>
+        <w:ind w:left="6120" w:hanging="360"/>
+      </w:pPr>
+    </w:lvl>
+    <w:lvl w:ilvl="8" w:tplc="0409001B" w:tentative="1">
+      <w:start w:val="1"/>
+      <w:numFmt w:val="lowerRoman"/>
+      <w:lvlText w:val="%9."/>
+      <w:lvlJc w:val="right"/>
+      <w:pPr>
+        <w:ind w:left="6840" w:hanging="180"/>
+      </w:pPr>
+    </w:lvl>
+  </w:abstractNum>
+  <w:abstractNum w:abstractNumId="2" w15:restartNumberingAfterBreak="0">
+    <w:nsid w:val="10251A47"/>
+    <w:multiLevelType w:val="hybridMultilevel"/>
+    <w:tmpl w:val="8248A68A"/>
+    <w:lvl w:ilvl="0" w:tplc="0409000F">
+      <w:start w:val="1"/>
+      <w:numFmt w:val="decimal"/>
+      <w:lvlText w:val="%1."/>
+      <w:lvlJc w:val="left"/>
+      <w:pPr>
+        <w:ind w:left="720" w:hanging="360"/>
+      </w:pPr>
+    </w:lvl>
+    <w:lvl w:ilvl="1" w:tplc="04090019" w:tentative="1">
+      <w:start w:val="1"/>
+      <w:numFmt w:val="lowerLetter"/>
+      <w:lvlText w:val="%2."/>
+      <w:lvlJc w:val="left"/>
+      <w:pPr>
+        <w:ind w:left="1440" w:hanging="360"/>
+      </w:pPr>
+    </w:lvl>
+    <w:lvl w:ilvl="2" w:tplc="0409001B" w:tentative="1">
+      <w:start w:val="1"/>
+      <w:numFmt w:val="lowerRoman"/>
+      <w:lvlText w:val="%3."/>
+      <w:lvlJc w:val="right"/>
+      <w:pPr>
+        <w:ind w:left="2160" w:hanging="180"/>
+      </w:pPr>
+    </w:lvl>
+    <w:lvl w:ilvl="3" w:tplc="0409000F" w:tentative="1">
+      <w:start w:val="1"/>
+      <w:numFmt w:val="decimal"/>
+      <w:lvlText w:val="%4."/>
+      <w:lvlJc w:val="left"/>
+      <w:pPr>
+        <w:ind w:left="2880" w:hanging="360"/>
+      </w:pPr>
+    </w:lvl>
+    <w:lvl w:ilvl="4" w:tplc="04090019" w:tentative="1">
+      <w:start w:val="1"/>
+      <w:numFmt w:val="lowerLetter"/>
+      <w:lvlText w:val="%5."/>
+      <w:lvlJc w:val="left"/>
+      <w:pPr>
+        <w:ind w:left="3600" w:hanging="360"/>
+      </w:pPr>
+    </w:lvl>
+    <w:lvl w:ilvl="5" w:tplc="0409001B" w:tentative="1">
+      <w:start w:val="1"/>
+      <w:numFmt w:val="lowerRoman"/>
+      <w:lvlText w:val="%6."/>
+      <w:lvlJc w:val="right"/>
+      <w:pPr>
+        <w:ind w:left="4320" w:hanging="180"/>
+      </w:pPr>
+    </w:lvl>
+    <w:lvl w:ilvl="6" w:tplc="0409000F" w:tentative="1">
+      <w:start w:val="1"/>
+      <w:numFmt w:val="decimal"/>
+      <w:lvlText w:val="%7."/>
+      <w:lvlJc w:val="left"/>
+      <w:pPr>
+        <w:ind w:left="5040" w:hanging="360"/>
+      </w:pPr>
+    </w:lvl>
+    <w:lvl w:ilvl="7" w:tplc="04090019" w:tentative="1">
+      <w:start w:val="1"/>
+      <w:numFmt w:val="lowerLetter"/>
+      <w:lvlText w:val="%8."/>
+      <w:lvlJc w:val="left"/>
+      <w:pPr>
+        <w:ind w:left="5760" w:hanging="360"/>
+      </w:pPr>
+    </w:lvl>
+    <w:lvl w:ilvl="8" w:tplc="0409001B" w:tentative="1">
+      <w:start w:val="1"/>
+      <w:numFmt w:val="lowerRoman"/>
+      <w:lvlText w:val="%9."/>
+      <w:lvlJc w:val="right"/>
+      <w:pPr>
+        <w:ind w:left="6480" w:hanging="180"/>
+      </w:pPr>
+    </w:lvl>
+  </w:abstractNum>
+  <w:abstractNum w:abstractNumId="3" w15:restartNumberingAfterBreak="0">
+    <w:nsid w:val="112B5210"/>
+    <w:multiLevelType w:val="hybridMultilevel"/>
+    <w:tmpl w:val="40E0634E"/>
+    <w:lvl w:ilvl="0" w:tplc="1A464D72">
+      <w:start w:val="1"/>
+      <w:numFmt w:val="decimal"/>
+      <w:lvlText w:val="%1."/>
+      <w:lvlJc w:val="left"/>
+      <w:pPr>
+        <w:ind w:left="720" w:hanging="360"/>
+      </w:pPr>
+      <w:rPr>
+        <w:b/>
+        <w:bCs/>
+      </w:rPr>
+    </w:lvl>
+    <w:lvl w:ilvl="1" w:tplc="04090019" w:tentative="1">
+      <w:start w:val="1"/>
+      <w:numFmt w:val="lowerLetter"/>
+      <w:lvlText w:val="%2."/>
+      <w:lvlJc w:val="left"/>
+      <w:pPr>
+        <w:ind w:left="1440" w:hanging="360"/>
+      </w:pPr>
+    </w:lvl>
+    <w:lvl w:ilvl="2" w:tplc="0409001B" w:tentative="1">
+      <w:start w:val="1"/>
+      <w:numFmt w:val="lowerRoman"/>
+      <w:lvlText w:val="%3."/>
+      <w:lvlJc w:val="right"/>
+      <w:pPr>
+        <w:ind w:left="2160" w:hanging="180"/>
+      </w:pPr>
+    </w:lvl>
+    <w:lvl w:ilvl="3" w:tplc="0409000F" w:tentative="1">
+      <w:start w:val="1"/>
+      <w:numFmt w:val="decimal"/>
+      <w:lvlText w:val="%4."/>
+      <w:lvlJc w:val="left"/>
+      <w:pPr>
+        <w:ind w:left="2880" w:hanging="360"/>
+      </w:pPr>
+    </w:lvl>
+    <w:lvl w:ilvl="4" w:tplc="04090019" w:tentative="1">
+      <w:start w:val="1"/>
+      <w:numFmt w:val="lowerLetter"/>
+      <w:lvlText w:val="%5."/>
+      <w:lvlJc w:val="left"/>
+      <w:pPr>
+        <w:ind w:left="3600" w:hanging="360"/>
+      </w:pPr>
+    </w:lvl>
+    <w:lvl w:ilvl="5" w:tplc="0409001B" w:tentative="1">
+      <w:start w:val="1"/>
+      <w:numFmt w:val="lowerRoman"/>
+      <w:lvlText w:val="%6."/>
+      <w:lvlJc w:val="right"/>
+      <w:pPr>
+        <w:ind w:left="4320" w:hanging="180"/>
+      </w:pPr>
+    </w:lvl>
+    <w:lvl w:ilvl="6" w:tplc="0409000F" w:tentative="1">
+      <w:start w:val="1"/>
+      <w:numFmt w:val="decimal"/>
+      <w:lvlText w:val="%7."/>
+      <w:lvlJc w:val="left"/>
+      <w:pPr>
+        <w:ind w:left="5040" w:hanging="360"/>
+      </w:pPr>
+    </w:lvl>
+    <w:lvl w:ilvl="7" w:tplc="04090019" w:tentative="1">
+      <w:start w:val="1"/>
+      <w:numFmt w:val="lowerLetter"/>
+      <w:lvlText w:val="%8."/>
+      <w:lvlJc w:val="left"/>
+      <w:pPr>
+        <w:ind w:left="5760" w:hanging="360"/>
+      </w:pPr>
+    </w:lvl>
+    <w:lvl w:ilvl="8" w:tplc="0409001B" w:tentative="1">
+      <w:start w:val="1"/>
+      <w:numFmt w:val="lowerRoman"/>
+      <w:lvlText w:val="%9."/>
+      <w:lvlJc w:val="right"/>
+      <w:pPr>
+        <w:ind w:left="6480" w:hanging="180"/>
+      </w:pPr>
+    </w:lvl>
+  </w:abstractNum>
+  <w:abstractNum w:abstractNumId="4" w15:restartNumberingAfterBreak="0">
     <w:nsid w:val="25086FF5"/>
     <w:multiLevelType w:val="hybridMultilevel"/>
     <w:tmpl w:val="BFAE25BC"/>
@@ -7581,7 +9964,120 @@
       </w:pPr>
     </w:lvl>
   </w:abstractNum>
-  <w:abstractNum w:abstractNumId="1" w15:restartNumberingAfterBreak="0">
+  <w:abstractNum w:abstractNumId="5" w15:restartNumberingAfterBreak="0">
+    <w:nsid w:val="2D6654B6"/>
+    <w:multiLevelType w:val="hybridMultilevel"/>
+    <w:tmpl w:val="C5DE832A"/>
+    <w:lvl w:ilvl="0" w:tplc="04090001">
+      <w:start w:val="1"/>
+      <w:numFmt w:val="bullet"/>
+      <w:lvlText w:val=""/>
+      <w:lvlJc w:val="left"/>
+      <w:pPr>
+        <w:ind w:left="1440" w:hanging="360"/>
+      </w:pPr>
+      <w:rPr>
+        <w:rFonts w:ascii="Symbol" w:hAnsi="Symbol" w:hint="default"/>
+      </w:rPr>
+    </w:lvl>
+    <w:lvl w:ilvl="1" w:tplc="04090003">
+      <w:start w:val="1"/>
+      <w:numFmt w:val="bullet"/>
+      <w:lvlText w:val="o"/>
+      <w:lvlJc w:val="left"/>
+      <w:pPr>
+        <w:ind w:left="2160" w:hanging="360"/>
+      </w:pPr>
+      <w:rPr>
+        <w:rFonts w:ascii="Courier New" w:hAnsi="Courier New" w:cs="Courier New" w:hint="default"/>
+      </w:rPr>
+    </w:lvl>
+    <w:lvl w:ilvl="2" w:tplc="04090005" w:tentative="1">
+      <w:start w:val="1"/>
+      <w:numFmt w:val="bullet"/>
+      <w:lvlText w:val=""/>
+      <w:lvlJc w:val="left"/>
+      <w:pPr>
+        <w:ind w:left="2880" w:hanging="360"/>
+      </w:pPr>
+      <w:rPr>
+        <w:rFonts w:ascii="Wingdings" w:hAnsi="Wingdings" w:hint="default"/>
+      </w:rPr>
+    </w:lvl>
+    <w:lvl w:ilvl="3" w:tplc="04090001" w:tentative="1">
+      <w:start w:val="1"/>
+      <w:numFmt w:val="bullet"/>
+      <w:lvlText w:val=""/>
+      <w:lvlJc w:val="left"/>
+      <w:pPr>
+        <w:ind w:left="3600" w:hanging="360"/>
+      </w:pPr>
+      <w:rPr>
+        <w:rFonts w:ascii="Symbol" w:hAnsi="Symbol" w:hint="default"/>
+      </w:rPr>
+    </w:lvl>
+    <w:lvl w:ilvl="4" w:tplc="04090003" w:tentative="1">
+      <w:start w:val="1"/>
+      <w:numFmt w:val="bullet"/>
+      <w:lvlText w:val="o"/>
+      <w:lvlJc w:val="left"/>
+      <w:pPr>
+        <w:ind w:left="4320" w:hanging="360"/>
+      </w:pPr>
+      <w:rPr>
+        <w:rFonts w:ascii="Courier New" w:hAnsi="Courier New" w:cs="Courier New" w:hint="default"/>
+      </w:rPr>
+    </w:lvl>
+    <w:lvl w:ilvl="5" w:tplc="04090005" w:tentative="1">
+      <w:start w:val="1"/>
+      <w:numFmt w:val="bullet"/>
+      <w:lvlText w:val=""/>
+      <w:lvlJc w:val="left"/>
+      <w:pPr>
+        <w:ind w:left="5040" w:hanging="360"/>
+      </w:pPr>
+      <w:rPr>
+        <w:rFonts w:ascii="Wingdings" w:hAnsi="Wingdings" w:hint="default"/>
+      </w:rPr>
+    </w:lvl>
+    <w:lvl w:ilvl="6" w:tplc="04090001" w:tentative="1">
+      <w:start w:val="1"/>
+      <w:numFmt w:val="bullet"/>
+      <w:lvlText w:val=""/>
+      <w:lvlJc w:val="left"/>
+      <w:pPr>
+        <w:ind w:left="5760" w:hanging="360"/>
+      </w:pPr>
+      <w:rPr>
+        <w:rFonts w:ascii="Symbol" w:hAnsi="Symbol" w:hint="default"/>
+      </w:rPr>
+    </w:lvl>
+    <w:lvl w:ilvl="7" w:tplc="04090003" w:tentative="1">
+      <w:start w:val="1"/>
+      <w:numFmt w:val="bullet"/>
+      <w:lvlText w:val="o"/>
+      <w:lvlJc w:val="left"/>
+      <w:pPr>
+        <w:ind w:left="6480" w:hanging="360"/>
+      </w:pPr>
+      <w:rPr>
+        <w:rFonts w:ascii="Courier New" w:hAnsi="Courier New" w:cs="Courier New" w:hint="default"/>
+      </w:rPr>
+    </w:lvl>
+    <w:lvl w:ilvl="8" w:tplc="04090005" w:tentative="1">
+      <w:start w:val="1"/>
+      <w:numFmt w:val="bullet"/>
+      <w:lvlText w:val=""/>
+      <w:lvlJc w:val="left"/>
+      <w:pPr>
+        <w:ind w:left="7200" w:hanging="360"/>
+      </w:pPr>
+      <w:rPr>
+        <w:rFonts w:ascii="Wingdings" w:hAnsi="Wingdings" w:hint="default"/>
+      </w:rPr>
+    </w:lvl>
+  </w:abstractNum>
+  <w:abstractNum w:abstractNumId="6" w15:restartNumberingAfterBreak="0">
     <w:nsid w:val="307A6EA1"/>
     <w:multiLevelType w:val="multilevel"/>
     <w:tmpl w:val="C8D2D694"/>
@@ -7702,7 +10198,7 @@
       </w:rPr>
     </w:lvl>
   </w:abstractNum>
-  <w:abstractNum w:abstractNumId="2" w15:restartNumberingAfterBreak="0">
+  <w:abstractNum w:abstractNumId="7" w15:restartNumberingAfterBreak="0">
     <w:nsid w:val="313B5112"/>
     <w:multiLevelType w:val="hybridMultilevel"/>
     <w:tmpl w:val="99280CEA"/>
@@ -7791,7 +10287,7 @@
       </w:pPr>
     </w:lvl>
   </w:abstractNum>
-  <w:abstractNum w:abstractNumId="3" w15:restartNumberingAfterBreak="0">
+  <w:abstractNum w:abstractNumId="8" w15:restartNumberingAfterBreak="0">
     <w:nsid w:val="33DD717C"/>
     <w:multiLevelType w:val="multilevel"/>
     <w:tmpl w:val="10ECAA8E"/>
@@ -7912,7 +10408,7 @@
       </w:rPr>
     </w:lvl>
   </w:abstractNum>
-  <w:abstractNum w:abstractNumId="4" w15:restartNumberingAfterBreak="0">
+  <w:abstractNum w:abstractNumId="9" w15:restartNumberingAfterBreak="0">
     <w:nsid w:val="36940092"/>
     <w:multiLevelType w:val="multilevel"/>
     <w:tmpl w:val="0BEE0C36"/>
@@ -8033,7 +10529,7 @@
       </w:rPr>
     </w:lvl>
   </w:abstractNum>
-  <w:abstractNum w:abstractNumId="5" w15:restartNumberingAfterBreak="0">
+  <w:abstractNum w:abstractNumId="10" w15:restartNumberingAfterBreak="0">
     <w:nsid w:val="3E0A3EE1"/>
     <w:multiLevelType w:val="multilevel"/>
     <w:tmpl w:val="0E5E73E0"/>
@@ -8154,7 +10650,7 @@
       </w:rPr>
     </w:lvl>
   </w:abstractNum>
-  <w:abstractNum w:abstractNumId="6" w15:restartNumberingAfterBreak="0">
+  <w:abstractNum w:abstractNumId="11" w15:restartNumberingAfterBreak="0">
     <w:nsid w:val="49132043"/>
     <w:multiLevelType w:val="hybridMultilevel"/>
     <w:tmpl w:val="8E34D00C"/>
@@ -8243,7 +10739,7 @@
       </w:pPr>
     </w:lvl>
   </w:abstractNum>
-  <w:abstractNum w:abstractNumId="7" w15:restartNumberingAfterBreak="0">
+  <w:abstractNum w:abstractNumId="12" w15:restartNumberingAfterBreak="0">
     <w:nsid w:val="4ED87A6C"/>
     <w:multiLevelType w:val="multilevel"/>
     <w:tmpl w:val="C8EA3058"/>
@@ -8364,7 +10860,7 @@
       </w:rPr>
     </w:lvl>
   </w:abstractNum>
-  <w:abstractNum w:abstractNumId="8" w15:restartNumberingAfterBreak="0">
+  <w:abstractNum w:abstractNumId="13" w15:restartNumberingAfterBreak="0">
     <w:nsid w:val="4F757F7B"/>
     <w:multiLevelType w:val="multilevel"/>
     <w:tmpl w:val="309A0062"/>
@@ -8485,7 +10981,7 @@
       </w:rPr>
     </w:lvl>
   </w:abstractNum>
-  <w:abstractNum w:abstractNumId="9" w15:restartNumberingAfterBreak="0">
+  <w:abstractNum w:abstractNumId="14" w15:restartNumberingAfterBreak="0">
     <w:nsid w:val="53052694"/>
     <w:multiLevelType w:val="hybridMultilevel"/>
     <w:tmpl w:val="A5A438B8"/>
@@ -8574,7 +11070,7 @@
       </w:pPr>
     </w:lvl>
   </w:abstractNum>
-  <w:abstractNum w:abstractNumId="10" w15:restartNumberingAfterBreak="0">
+  <w:abstractNum w:abstractNumId="15" w15:restartNumberingAfterBreak="0">
     <w:nsid w:val="5437155E"/>
     <w:multiLevelType w:val="multilevel"/>
     <w:tmpl w:val="309A0062"/>
@@ -8695,7 +11191,7 @@
       </w:rPr>
     </w:lvl>
   </w:abstractNum>
-  <w:abstractNum w:abstractNumId="11" w15:restartNumberingAfterBreak="0">
+  <w:abstractNum w:abstractNumId="16" w15:restartNumberingAfterBreak="0">
     <w:nsid w:val="755D373F"/>
     <w:multiLevelType w:val="hybridMultilevel"/>
     <w:tmpl w:val="14DA3AC0"/>
@@ -8785,40 +11281,55 @@
     </w:lvl>
   </w:abstractNum>
   <w:num w:numId="1" w16cid:durableId="1505977110">
-    <w:abstractNumId w:val="5"/>
+    <w:abstractNumId w:val="10"/>
   </w:num>
   <w:num w:numId="2" w16cid:durableId="2024935629">
+    <w:abstractNumId w:val="9"/>
+  </w:num>
+  <w:num w:numId="3" w16cid:durableId="261962633">
+    <w:abstractNumId w:val="11"/>
+  </w:num>
+  <w:num w:numId="4" w16cid:durableId="1403597594">
     <w:abstractNumId w:val="4"/>
   </w:num>
-  <w:num w:numId="3" w16cid:durableId="261962633">
+  <w:num w:numId="5" w16cid:durableId="1636831909">
+    <w:abstractNumId w:val="16"/>
+  </w:num>
+  <w:num w:numId="6" w16cid:durableId="716705877">
+    <w:abstractNumId w:val="14"/>
+  </w:num>
+  <w:num w:numId="7" w16cid:durableId="1360161211">
     <w:abstractNumId w:val="6"/>
   </w:num>
-  <w:num w:numId="4" w16cid:durableId="1403597594">
+  <w:num w:numId="8" w16cid:durableId="1944338181">
+    <w:abstractNumId w:val="12"/>
+  </w:num>
+  <w:num w:numId="9" w16cid:durableId="1822234311">
+    <w:abstractNumId w:val="7"/>
+  </w:num>
+  <w:num w:numId="10" w16cid:durableId="151220296">
+    <w:abstractNumId w:val="13"/>
+  </w:num>
+  <w:num w:numId="11" w16cid:durableId="691683851">
+    <w:abstractNumId w:val="15"/>
+  </w:num>
+  <w:num w:numId="12" w16cid:durableId="491486722">
+    <w:abstractNumId w:val="8"/>
+  </w:num>
+  <w:num w:numId="13" w16cid:durableId="799227245">
     <w:abstractNumId w:val="0"/>
   </w:num>
-  <w:num w:numId="5" w16cid:durableId="1636831909">
-    <w:abstractNumId w:val="11"/>
-  </w:num>
-  <w:num w:numId="6" w16cid:durableId="716705877">
-    <w:abstractNumId w:val="9"/>
-  </w:num>
-  <w:num w:numId="7" w16cid:durableId="1360161211">
+  <w:num w:numId="14" w16cid:durableId="1345983038">
     <w:abstractNumId w:val="1"/>
   </w:num>
-  <w:num w:numId="8" w16cid:durableId="1944338181">
-    <w:abstractNumId w:val="7"/>
-  </w:num>
-  <w:num w:numId="9" w16cid:durableId="1822234311">
+  <w:num w:numId="15" w16cid:durableId="1234244061">
     <w:abstractNumId w:val="2"/>
   </w:num>
-  <w:num w:numId="10" w16cid:durableId="151220296">
-    <w:abstractNumId w:val="8"/>
+  <w:num w:numId="16" w16cid:durableId="563952457">
+    <w:abstractNumId w:val="3"/>
   </w:num>
-  <w:num w:numId="11" w16cid:durableId="691683851">
-    <w:abstractNumId w:val="10"/>
-  </w:num>
-  <w:num w:numId="12" w16cid:durableId="491486722">
-    <w:abstractNumId w:val="3"/>
+  <w:num w:numId="17" w16cid:durableId="1250651911">
+    <w:abstractNumId w:val="5"/>
   </w:num>
 </w:numbering>
 </file>

</xml_diff>